<commit_message>
test multi networks status: Ok
</commit_message>
<xml_diff>
--- a/SP300/VOS_Vorkuta/панель в щите Осмос 1 АСУ 2/панель в щите Осмос 1 АСУ 2.docx
+++ b/SP300/VOS_Vorkuta/панель в щите Осмос 1 АСУ 2/панель в щите Осмос 1 АСУ 2.docx
@@ -4737,13 +4737,7 @@
           <w:tcPr>
             <w:tcW w:w="3497" w:type="dxa"/>
           </w:tcPr>
-          <w:p>
-            <w:pPr>
-              <w:rPr>
-                <w:lang w:val="en-US"/>
-              </w:rPr>
-            </w:pPr>
-          </w:p>
+          <w:p/>
         </w:tc>
       </w:tr>
       <w:tr>
@@ -12628,23 +12622,7 @@
               <w:rPr>
                 <w:lang w:val="en-US"/>
               </w:rPr>
-              <w:t>PAN_FIT0301maxValue</w:t>
-            </w:r>
-            <w:r>
-              <w:t xml:space="preserve"> </w:t>
-            </w:r>
-            <w:r>
-              <w:rPr>
-                <w:color w:val="BFBFBF" w:themeColor="background1" w:themeShade="BF"/>
-              </w:rPr>
-              <w:t xml:space="preserve">/для </w:t>
-            </w:r>
-            <w:r>
-              <w:rPr>
-                <w:color w:val="BFBFBF" w:themeColor="background1" w:themeShade="BF"/>
-                <w:lang w:val="en-US"/>
-              </w:rPr>
-              <w:t>FIT01.02</w:t>
+              <w:t>PAN_LT0203maxValue</w:t>
             </w:r>
           </w:p>
         </w:tc>
@@ -12670,20 +12648,41 @@
               <w:rPr>
                 <w:lang w:val="en-US"/>
               </w:rPr>
-              <w:t>PFW2</w:t>
-            </w:r>
-            <w:r>
-              <w:t>74</w:t>
-            </w:r>
-          </w:p>
-        </w:tc>
-        <w:tc>
-          <w:tcPr>
-            <w:tcW w:w="3497" w:type="dxa"/>
-          </w:tcPr>
-          <w:p>
-            <w:r>
-              <w:t>Макс расход для 20мА, куб.м/час</w:t>
+              <w:t>PFW</w:t>
+            </w:r>
+            <w:r>
+              <w:rPr>
+                <w:lang w:val="en-US"/>
+              </w:rPr>
+              <w:t>274</w:t>
+            </w:r>
+          </w:p>
+        </w:tc>
+        <w:tc>
+          <w:tcPr>
+            <w:tcW w:w="3497" w:type="dxa"/>
+          </w:tcPr>
+          <w:p>
+            <w:r>
+              <w:t xml:space="preserve">Задать предел измерений датчика уровня </w:t>
+            </w:r>
+            <w:r>
+              <w:rPr>
+                <w:lang w:val="en-US"/>
+              </w:rPr>
+              <w:t>LT</w:t>
+            </w:r>
+            <w:r>
+              <w:t xml:space="preserve">0203 (емкость </w:t>
+            </w:r>
+            <w:r>
+              <w:rPr>
+                <w:lang w:val="en-US"/>
+              </w:rPr>
+              <w:t>V</w:t>
+            </w:r>
+            <w:r>
+              <w:t>02.07)</w:t>
             </w:r>
           </w:p>
         </w:tc>
@@ -16761,26 +16760,20 @@
               <w:rPr>
                 <w:lang w:val="en-US"/>
               </w:rPr>
-              <w:t>PAN_LT0203maxValue</w:t>
-            </w:r>
-          </w:p>
-        </w:tc>
-        <w:tc>
-          <w:tcPr>
-            <w:tcW w:w="959" w:type="dxa"/>
-          </w:tcPr>
-          <w:p>
-            <w:pPr>
-              <w:rPr>
-                <w:lang w:val="en-US"/>
-              </w:rPr>
-            </w:pPr>
-            <w:r>
-              <w:rPr>
-                <w:lang w:val="en-US"/>
-              </w:rPr>
-              <w:t>REAL</w:t>
-            </w:r>
+              <w:t>reserve</w:t>
+            </w:r>
+          </w:p>
+        </w:tc>
+        <w:tc>
+          <w:tcPr>
+            <w:tcW w:w="959" w:type="dxa"/>
+          </w:tcPr>
+          <w:p>
+            <w:pPr>
+              <w:rPr>
+                <w:lang w:val="en-US"/>
+              </w:rPr>
+            </w:pPr>
           </w:p>
         </w:tc>
         <w:tc>
@@ -16803,29 +16796,7 @@
           <w:tcPr>
             <w:tcW w:w="3497" w:type="dxa"/>
           </w:tcPr>
-          <w:p>
-            <w:r>
-              <w:t xml:space="preserve">Задать предел измерений датчика уровня </w:t>
-            </w:r>
-            <w:r>
-              <w:rPr>
-                <w:lang w:val="en-US"/>
-              </w:rPr>
-              <w:t>LT</w:t>
-            </w:r>
-            <w:r>
-              <w:t xml:space="preserve">0203 (емкость </w:t>
-            </w:r>
-            <w:r>
-              <w:rPr>
-                <w:lang w:val="en-US"/>
-              </w:rPr>
-              <w:t>V</w:t>
-            </w:r>
-            <w:r>
-              <w:t>02.07)</w:t>
-            </w:r>
-          </w:p>
+          <w:p/>
         </w:tc>
       </w:tr>
       <w:tr>

</xml_diff>